<commit_message>
//  Добавлен LWIP. Маска, шлюз и ip-адрес теперь применяются по //    биту ip_params_apply enum { program_rev = 108, mxsrclib_rev = 1320, common_rev = 13, lwip_rev = 21 };
git-svn-id: https://5-10/svn/u309m_supply_arm@108 d4021585-7de0-eb43-adff-cce5e4be201b
</commit_message>
<xml_diff>
--- a/Описание программы.docx
+++ b/Описание программы.docx
@@ -1024,43 +1024,7 @@
         <w:rPr>
           <w:lang w:val="ru-RU"/>
         </w:rPr>
-        <w:t xml:space="preserve">установить бит  </w:t>
-      </w:r>
-      <w:r>
-        <w:rPr>
-          <w:lang w:val="ru-RU"/>
-        </w:rPr>
-        <w:t xml:space="preserve">comm_meas_load_res </w:t>
-      </w:r>
-      <w:r>
-        <w:rPr>
-          <w:lang w:val="ru-RU"/>
-        </w:rPr>
-        <w:t xml:space="preserve">в 1, то после применения битов КИ с помощью бита  </w:t>
-      </w:r>
-      <w:r>
-        <w:rPr>
-          <w:lang w:val="ru-RU"/>
-        </w:rPr>
-        <w:t xml:space="preserve">comm_meas_apply </w:t>
-      </w:r>
-      <w:r>
-        <w:rPr>
-          <w:lang w:val="ru-RU"/>
-        </w:rPr>
-        <w:t xml:space="preserve">резистор 100 МОм не подключается. Битом  </w:t>
-      </w:r>
-      <w:r>
-        <w:rPr>
-          <w:lang w:val="ru-RU"/>
-        </w:rPr>
-        <w:t xml:space="preserve">comm_meas_load_res </w:t>
-      </w:r>
-      <w:r>
-        <w:rPr>
-          <w:lang w:val="ru-RU"/>
-        </w:rPr>
-        <w:t>можно манипулировать только после включения КИ. Тогда все работает.</w:t>
+        <w:t>установить бит  comm_meas_load_res в 1, то после применения битов КИ с помощью бита  comm_meas_apply резистор 100 МОм не подключается. Битом  comm_meas_load_res можно манипулировать только после включения КИ. Тогда все работает.</w:t>
       </w:r>
     </w:p>
     <w:p>
@@ -1076,64 +1040,64 @@
         <w:rPr>
           <w:lang w:val="ru-RU"/>
         </w:rPr>
-        <w:t xml:space="preserve">Если после включения КИ производились манипуляции с битом  </w:t>
-      </w:r>
-      <w:r>
-        <w:rPr>
+        <w:t>Если после включения КИ производились манипуляции с битом  comm_meas_load_res, то КИ следует выключать со включенным и примененным битом  comm_meas_load_res (т. е. с подключенным резистором 100 МОм)). В противном случае, если перед выключением КИ бит  comm_meas_load_res был сброшен и применен, то при выключении КИ сбросятся все переменные связанные с КИ.</w:t>
+      </w:r>
+    </w:p>
+    <w:p>
+      <w:pPr>
+        <w:pStyle w:val="Normal"/>
+        <w:rPr>
+          <w:b/>
+          <w:b/>
+          <w:bCs/>
+          <w:lang w:val="en-US"/>
+        </w:rPr>
+      </w:pPr>
+      <w:r>
+        <w:rPr>
+          <w:b/>
+          <w:bCs/>
+          <w:lang w:val="en-US"/>
+        </w:rPr>
+        <w:t>ip_*, mask_*, gateway_*</w:t>
+      </w:r>
+      <w:r>
+        <w:rPr>
+          <w:b/>
+          <w:bCs/>
           <w:lang w:val="ru-RU"/>
         </w:rPr>
-        <w:t xml:space="preserve">comm_meas_load_res, </w:t>
-      </w:r>
-      <w:r>
+        <w:t>, ip_params_apply</w:t>
+      </w:r>
+    </w:p>
+    <w:p>
+      <w:pPr>
+        <w:pStyle w:val="Normal"/>
         <w:rPr>
           <w:lang w:val="ru-RU"/>
         </w:rPr>
-        <w:t xml:space="preserve">то КИ следует выключать со включенным и примененным битом  </w:t>
-      </w:r>
-      <w:r>
-        <w:rPr>
+      </w:pPr>
+      <w:r>
+        <w:rPr>
+          <w:b w:val="false"/>
+          <w:bCs w:val="false"/>
           <w:lang w:val="ru-RU"/>
         </w:rPr>
-        <w:t xml:space="preserve">comm_meas_load_res </w:t>
+        <w:t xml:space="preserve">Переменные </w:t>
+      </w:r>
+      <w:r>
+        <w:rPr>
+          <w:b w:val="false"/>
+          <w:bCs w:val="false"/>
+          <w:lang w:val="en-US"/>
+        </w:rPr>
+        <w:t>ip_*, mask_*, gateway_*</w:t>
       </w:r>
       <w:r>
         <w:rPr>
           <w:lang w:val="ru-RU"/>
         </w:rPr>
-        <w:t>(т. е. с подключенным резистором 100 МОм))</w:t>
-      </w:r>
-      <w:r>
-        <w:rPr>
-          <w:lang w:val="ru-RU"/>
-        </w:rPr>
-        <w:t xml:space="preserve">. </w:t>
-      </w:r>
-      <w:r>
-        <w:rPr>
-          <w:lang w:val="ru-RU"/>
-        </w:rPr>
-        <w:t xml:space="preserve">В противном случае, если перед выключением КИ бит  </w:t>
-      </w:r>
-      <w:r>
-        <w:rPr>
-          <w:lang w:val="ru-RU"/>
-        </w:rPr>
-        <w:t xml:space="preserve">comm_meas_load_res </w:t>
-      </w:r>
-      <w:r>
-        <w:rPr>
-          <w:lang w:val="ru-RU"/>
-        </w:rPr>
-        <w:t>был сброшен и применен, то при выключении КИ сбросятся все переменные связанные с КИ.</w:t>
-      </w:r>
-    </w:p>
-    <w:p>
-      <w:pPr>
-        <w:pStyle w:val="Normal"/>
-        <w:rPr/>
-      </w:pPr>
-      <w:r>
-        <w:rPr/>
+        <w:t>, начиная со 108 ревизии программы, применяются по биту ip_params_apply</w:t>
       </w:r>
     </w:p>
     <w:p>
@@ -1555,7 +1519,6 @@
     <w:rPrDefault>
       <w:rPr>
         <w:rFonts w:ascii="Calibri" w:hAnsi="Calibri" w:eastAsia="Calibri" w:cs="" w:asciiTheme="minorHAnsi" w:cstheme="minorBidi" w:eastAsiaTheme="minorHAnsi" w:hAnsiTheme="minorHAnsi"/>
-        <w:sz w:val="22"/>
         <w:szCs w:val="22"/>
         <w:lang w:val="ru-RU" w:eastAsia="en-US" w:bidi="ar-SA"/>
       </w:rPr>
@@ -1716,7 +1679,7 @@
     </w:pPr>
     <w:rPr>
       <w:rFonts w:ascii="Arial" w:hAnsi="Arial" w:eastAsia="Calibri" w:cs="" w:cstheme="minorBidi" w:eastAsiaTheme="minorHAnsi"/>
-      <w:color w:val="auto"/>
+      <w:color w:val="00000A"/>
       <w:sz w:val="22"/>
       <w:szCs w:val="22"/>
       <w:lang w:val="ru-RU" w:eastAsia="en-US" w:bidi="ar-SA"/>
@@ -1812,6 +1775,69 @@
     <w:qFormat/>
     <w:rPr>
       <w:rFonts w:ascii="OpenSymbol" w:hAnsi="OpenSymbol" w:eastAsia="OpenSymbol" w:cs="OpenSymbol"/>
+    </w:rPr>
+  </w:style>
+  <w:style w:type="character" w:styleId="ListLabel1">
+    <w:name w:val="ListLabel 1"/>
+    <w:qFormat/>
+    <w:rPr>
+      <w:rFonts w:cs="OpenSymbol"/>
+    </w:rPr>
+  </w:style>
+  <w:style w:type="character" w:styleId="ListLabel2">
+    <w:name w:val="ListLabel 2"/>
+    <w:qFormat/>
+    <w:rPr>
+      <w:rFonts w:cs="OpenSymbol"/>
+    </w:rPr>
+  </w:style>
+  <w:style w:type="character" w:styleId="ListLabel3">
+    <w:name w:val="ListLabel 3"/>
+    <w:qFormat/>
+    <w:rPr>
+      <w:rFonts w:cs="OpenSymbol"/>
+    </w:rPr>
+  </w:style>
+  <w:style w:type="character" w:styleId="ListLabel4">
+    <w:name w:val="ListLabel 4"/>
+    <w:qFormat/>
+    <w:rPr>
+      <w:rFonts w:cs="OpenSymbol"/>
+    </w:rPr>
+  </w:style>
+  <w:style w:type="character" w:styleId="ListLabel5">
+    <w:name w:val="ListLabel 5"/>
+    <w:qFormat/>
+    <w:rPr>
+      <w:rFonts w:cs="OpenSymbol"/>
+    </w:rPr>
+  </w:style>
+  <w:style w:type="character" w:styleId="ListLabel6">
+    <w:name w:val="ListLabel 6"/>
+    <w:qFormat/>
+    <w:rPr>
+      <w:rFonts w:cs="OpenSymbol"/>
+    </w:rPr>
+  </w:style>
+  <w:style w:type="character" w:styleId="ListLabel7">
+    <w:name w:val="ListLabel 7"/>
+    <w:qFormat/>
+    <w:rPr>
+      <w:rFonts w:cs="OpenSymbol"/>
+    </w:rPr>
+  </w:style>
+  <w:style w:type="character" w:styleId="ListLabel8">
+    <w:name w:val="ListLabel 8"/>
+    <w:qFormat/>
+    <w:rPr>
+      <w:rFonts w:cs="OpenSymbol"/>
+    </w:rPr>
+  </w:style>
+  <w:style w:type="character" w:styleId="ListLabel9">
+    <w:name w:val="ListLabel 9"/>
+    <w:qFormat/>
+    <w:rPr>
+      <w:rFonts w:cs="OpenSymbol"/>
     </w:rPr>
   </w:style>
   <w:style w:type="paragraph" w:styleId="Style13">

</xml_diff>